<commit_message>
Deploy preview for PR 123 🛫
</commit_message>
<xml_diff>
--- a/pr-preview/pr-123/UCD-SeRG-Lab-Manual-tracked-changes.docx
+++ b/pr-preview/pr-123/UCD-SeRG-Lab-Manual-tracked-changes.docx
@@ -22329,6 +22329,67 @@
         <w:t xml:space="preserve">: Keep code clean, readable, and well-organized</w:t>
       </w:r>
     </w:p>
+    <w:p>
+      <w:pPr>
+        <w:pStyle w:val="Compact"/>
+        <w:numPr>
+          <w:ilvl w:val="0"/>
+          <w:numId w:val="1065"/>
+        </w:numPr>
+      </w:pPr>
+      <w:r>
+        <w:rPr>
+          <w:b/>
+          <w:bCs/>
+        </w:rPr>
+        <w:t xml:space="preserve">Avoid redundant logical comparisons</w:t>
+      </w:r>
+      <w:r>
+        <w:t xml:space="preserve">: Use logical variables directly in conditional statements (e.g.,</w:t>
+      </w:r>
+      <w:r>
+        <w:t xml:space="preserve"> </w:t>
+      </w:r>
+      <w:r>
+        <w:rPr>
+          <w:rStyle w:val="VerbatimChar"/>
+        </w:rPr>
+        <w:t xml:space="preserve">if (x)</w:t>
+      </w:r>
+      <w:r>
+        <w:t xml:space="preserve"> </w:t>
+      </w:r>
+      <w:r>
+        <w:t xml:space="preserve">instead of</w:t>
+      </w:r>
+      <w:r>
+        <w:t xml:space="preserve"> </w:t>
+      </w:r>
+      <w:r>
+        <w:rPr>
+          <w:rStyle w:val="VerbatimChar"/>
+        </w:rPr>
+        <w:t xml:space="preserve">if (x == TRUE)</w:t>
+      </w:r>
+      <w:r>
+        <w:t xml:space="preserve"> </w:t>
+      </w:r>
+      <w:r>
+        <w:t xml:space="preserve">or</w:t>
+      </w:r>
+      <w:r>
+        <w:t xml:space="preserve"> </w:t>
+      </w:r>
+      <w:r>
+        <w:rPr>
+          <w:rStyle w:val="VerbatimChar"/>
+        </w:rPr>
+        <w:t xml:space="preserve">if (x == 1)</w:t>
+      </w:r>
+      <w:r>
+        <w:t xml:space="preserve">)</w:t>
+      </w:r>
+    </w:p>
     <w:bookmarkEnd w:id="206"/>
     <w:bookmarkStart w:id="207" w:name="sec-function-docs"/>
     <w:p>
@@ -26422,6 +26483,45 @@
           <w:rStyle w:val="CommentTok"/>
         </w:rPr>
         <w:t xml:space="preserve"># instead of gsub()</w:t>
+      </w:r>
+      <w:r>
+        <w:br/>
+      </w:r>
+      <w:r>
+        <w:br/>
+      </w:r>
+      <w:r>
+        <w:rPr>
+          <w:rStyle w:val="CommentTok"/>
+        </w:rPr>
+        <w:t xml:space="preserve"># Date/time operations</w:t>
+      </w:r>
+      <w:r>
+        <w:br/>
+      </w:r>
+      <w:r>
+        <w:rPr>
+          <w:rStyle w:val="NormalTok"/>
+        </w:rPr>
+        <w:t xml:space="preserve">lubridate</w:t>
+      </w:r>
+      <w:r>
+        <w:rPr>
+          <w:rStyle w:val="SpecialCharTok"/>
+        </w:rPr>
+        <w:t xml:space="preserve">::</w:t>
+      </w:r>
+      <w:r>
+        <w:rPr>
+          <w:rStyle w:val="NormalTok"/>
+        </w:rPr>
+        <w:t xml:space="preserve">NA_Date_        </w:t>
+      </w:r>
+      <w:r>
+        <w:rPr>
+          <w:rStyle w:val="CommentTok"/>
+        </w:rPr>
+        <w:t xml:space="preserve"># instead of as.Date(NA)</w:t>
       </w:r>
       <w:r>
         <w:br/>
@@ -58157,7 +58257,7 @@
       <w:pPr>
         <w:pStyle w:val="Heading4"/>
       </w:pPr>
-      <w:ins w:id="2536" w:author="PR Preview" w:date="2024-01-01T00:00:00Z">
+      <w:ins w:id="2537" w:author="PR Preview" w:date="2024-01-01T00:00:00Z">
         <w:r>
           <w:t xml:space="preserve">17.4.7.3 Recommended URLs for Data Science Repositories</w:t>
         </w:r>
@@ -58167,47 +58267,47 @@
       <w:pPr>
         <w:pStyle w:val="FirstParagraph"/>
       </w:pPr>
-      <w:ins w:id="2537" w:author="PR Preview" w:date="2024-01-01T00:00:00Z">
+      <w:ins w:id="2538" w:author="PR Preview" w:date="2024-01-01T00:00:00Z">
         <w:r>
           <w:t xml:space="preserve">For data science and R-focused repositories,</w:t>
         </w:r>
       </w:ins>
-      <w:ins w:id="2537" w:author="PR Preview" w:date="2024-01-01T00:00:00Z">
+      <w:ins w:id="2538" w:author="PR Preview" w:date="2024-01-01T00:00:00Z">
         <w:r>
           <w:t xml:space="preserve"> </w:t>
         </w:r>
       </w:ins>
-      <w:ins w:id="2537" w:author="PR Preview" w:date="2024-01-01T00:00:00Z">
+      <w:ins w:id="2538" w:author="PR Preview" w:date="2024-01-01T00:00:00Z">
         <w:r>
           <w:t xml:space="preserve">we recommend adding the following URLs to your Copilot allowlist.</w:t>
         </w:r>
       </w:ins>
-      <w:ins w:id="2537" w:author="PR Preview" w:date="2024-01-01T00:00:00Z">
+      <w:ins w:id="2538" w:author="PR Preview" w:date="2024-01-01T00:00:00Z">
         <w:r>
           <w:t xml:space="preserve"> </w:t>
         </w:r>
       </w:ins>
-      <w:ins w:id="2537" w:author="PR Preview" w:date="2024-01-01T00:00:00Z">
+      <w:ins w:id="2538" w:author="PR Preview" w:date="2024-01-01T00:00:00Z">
         <w:r>
           <w:t xml:space="preserve">These sites are safe,</w:t>
         </w:r>
       </w:ins>
-      <w:ins w:id="2537" w:author="PR Preview" w:date="2024-01-01T00:00:00Z">
+      <w:ins w:id="2538" w:author="PR Preview" w:date="2024-01-01T00:00:00Z">
         <w:r>
           <w:t xml:space="preserve"> </w:t>
         </w:r>
       </w:ins>
-      <w:ins w:id="2537" w:author="PR Preview" w:date="2024-01-01T00:00:00Z">
+      <w:ins w:id="2538" w:author="PR Preview" w:date="2024-01-01T00:00:00Z">
         <w:r>
           <w:t xml:space="preserve">reputable sources of documentation and packages</w:t>
         </w:r>
       </w:ins>
-      <w:ins w:id="2537" w:author="PR Preview" w:date="2024-01-01T00:00:00Z">
+      <w:ins w:id="2538" w:author="PR Preview" w:date="2024-01-01T00:00:00Z">
         <w:r>
           <w:t xml:space="preserve"> </w:t>
         </w:r>
       </w:ins>
-      <w:ins w:id="2537" w:author="PR Preview" w:date="2024-01-01T00:00:00Z">
+      <w:ins w:id="2538" w:author="PR Preview" w:date="2024-01-01T00:00:00Z">
         <w:r>
           <w:t xml:space="preserve">that coding agents may need to access:</w:t>
         </w:r>
@@ -58217,7 +58317,7 @@
       <w:pPr>
         <w:pStyle w:val="BodyText"/>
       </w:pPr>
-      <w:ins w:id="2538" w:author="PR Preview" w:date="2024-01-01T00:00:00Z">
+      <w:ins w:id="2539" w:author="PR Preview" w:date="2024-01-01T00:00:00Z">
         <w:r>
           <w:rPr>
             <w:b/>
@@ -58235,62 +58335,12 @@
           <w:numId w:val="1157"/>
         </w:numPr>
       </w:pPr>
-      <w:ins w:id="2539" w:author="PR Preview" w:date="2024-01-01T00:00:00Z">
+      <w:ins w:id="2540" w:author="PR Preview" w:date="2024-01-01T00:00:00Z">
         <w:r>
           <w:rPr>
             <w:rStyle w:val="VerbatimChar"/>
           </w:rPr>
           <w:t xml:space="preserve">tidyverse.org</w:t>
-        </w:r>
-      </w:ins>
-      <w:ins w:id="2539" w:author="PR Preview" w:date="2024-01-01T00:00:00Z">
-        <w:r>
-          <w:t xml:space="preserve"> </w:t>
-        </w:r>
-      </w:ins>
-      <w:ins w:id="2539" w:author="PR Preview" w:date="2024-01-01T00:00:00Z">
-        <w:r>
-          <w:t xml:space="preserve">-</w:t>
-        </w:r>
-      </w:ins>
-      <w:ins w:id="2539" w:author="PR Preview" w:date="2024-01-01T00:00:00Z">
-        <w:r>
-          <w:t xml:space="preserve"> </w:t>
-        </w:r>
-      </w:ins>
-      <w:ins w:id="2539" w:author="PR Preview" w:date="2024-01-01T00:00:00Z">
-        <w:r>
-          <w:rPr>
-            <w:rStyle w:val="VerbatimChar"/>
-          </w:rPr>
-          <w:t xml:space="preserve">{tidyverse}</w:t>
-        </w:r>
-      </w:ins>
-      <w:ins w:id="2539" w:author="PR Preview" w:date="2024-01-01T00:00:00Z">
-        <w:r>
-          <w:t xml:space="preserve"> </w:t>
-        </w:r>
-      </w:ins>
-      <w:ins w:id="2539" w:author="PR Preview" w:date="2024-01-01T00:00:00Z">
-        <w:r>
-          <w:t xml:space="preserve">package documentation and learning resources</w:t>
-        </w:r>
-      </w:ins>
-    </w:p>
-    <w:p>
-      <w:pPr>
-        <w:pStyle w:val="Compact"/>
-        <w:numPr>
-          <w:ilvl w:val="0"/>
-          <w:numId w:val="1157"/>
-        </w:numPr>
-      </w:pPr>
-      <w:ins w:id="2540" w:author="PR Preview" w:date="2024-01-01T00:00:00Z">
-        <w:r>
-          <w:rPr>
-            <w:rStyle w:val="VerbatimChar"/>
-          </w:rPr>
-          <w:t xml:space="preserve">r-lib.org</w:t>
         </w:r>
       </w:ins>
       <w:ins w:id="2540" w:author="PR Preview" w:date="2024-01-01T00:00:00Z">
@@ -58300,20 +58350,7 @@
       </w:ins>
       <w:ins w:id="2540" w:author="PR Preview" w:date="2024-01-01T00:00:00Z">
         <w:r>
-          <w:t xml:space="preserve">- Core R infrastructure packages (</w:t>
-        </w:r>
-      </w:ins>
-      <w:ins w:id="2540" w:author="PR Preview" w:date="2024-01-01T00:00:00Z">
-        <w:r>
-          <w:rPr>
-            <w:rStyle w:val="VerbatimChar"/>
-          </w:rPr>
-          <w:t xml:space="preserve">{devtools}</w:t>
-        </w:r>
-      </w:ins>
-      <w:ins w:id="2540" w:author="PR Preview" w:date="2024-01-01T00:00:00Z">
-        <w:r>
-          <w:t xml:space="preserve">,</w:t>
+          <w:t xml:space="preserve">-</w:t>
         </w:r>
       </w:ins>
       <w:ins w:id="2540" w:author="PR Preview" w:date="2024-01-01T00:00:00Z">
@@ -58326,12 +58363,7 @@
           <w:rPr>
             <w:rStyle w:val="VerbatimChar"/>
           </w:rPr>
-          <w:t xml:space="preserve">{testthat}</w:t>
-        </w:r>
-      </w:ins>
-      <w:ins w:id="2540" w:author="PR Preview" w:date="2024-01-01T00:00:00Z">
-        <w:r>
-          <w:t xml:space="preserve">,</w:t>
+          <w:t xml:space="preserve">{tidyverse}</w:t>
         </w:r>
       </w:ins>
       <w:ins w:id="2540" w:author="PR Preview" w:date="2024-01-01T00:00:00Z">
@@ -58341,15 +58373,7 @@
       </w:ins>
       <w:ins w:id="2540" w:author="PR Preview" w:date="2024-01-01T00:00:00Z">
         <w:r>
-          <w:rPr>
-            <w:rStyle w:val="VerbatimChar"/>
-          </w:rPr>
-          <w:t xml:space="preserve">{usethis}</w:t>
-        </w:r>
-      </w:ins>
-      <w:ins w:id="2540" w:author="PR Preview" w:date="2024-01-01T00:00:00Z">
-        <w:r>
-          <w:t xml:space="preserve">, etc.)</w:t>
+          <w:t xml:space="preserve">package documentation and learning resources</w:t>
         </w:r>
       </w:ins>
     </w:p>
@@ -58366,7 +58390,7 @@
           <w:rPr>
             <w:rStyle w:val="VerbatimChar"/>
           </w:rPr>
-          <w:t xml:space="preserve">ggplot2.tidyverse.org</w:t>
+          <w:t xml:space="preserve">r-lib.org</w:t>
         </w:r>
       </w:ins>
       <w:ins w:id="2541" w:author="PR Preview" w:date="2024-01-01T00:00:00Z">
@@ -58376,7 +58400,20 @@
       </w:ins>
       <w:ins w:id="2541" w:author="PR Preview" w:date="2024-01-01T00:00:00Z">
         <w:r>
-          <w:t xml:space="preserve">-</w:t>
+          <w:t xml:space="preserve">- Core R infrastructure packages (</w:t>
+        </w:r>
+      </w:ins>
+      <w:ins w:id="2541" w:author="PR Preview" w:date="2024-01-01T00:00:00Z">
+        <w:r>
+          <w:rPr>
+            <w:rStyle w:val="VerbatimChar"/>
+          </w:rPr>
+          <w:t xml:space="preserve">{devtools}</w:t>
+        </w:r>
+      </w:ins>
+      <w:ins w:id="2541" w:author="PR Preview" w:date="2024-01-01T00:00:00Z">
+        <w:r>
+          <w:t xml:space="preserve">,</w:t>
         </w:r>
       </w:ins>
       <w:ins w:id="2541" w:author="PR Preview" w:date="2024-01-01T00:00:00Z">
@@ -58389,7 +58426,12 @@
           <w:rPr>
             <w:rStyle w:val="VerbatimChar"/>
           </w:rPr>
-          <w:t xml:space="preserve">{ggplot2}</w:t>
+          <w:t xml:space="preserve">{testthat}</w:t>
+        </w:r>
+      </w:ins>
+      <w:ins w:id="2541" w:author="PR Preview" w:date="2024-01-01T00:00:00Z">
+        <w:r>
+          <w:t xml:space="preserve">,</w:t>
         </w:r>
       </w:ins>
       <w:ins w:id="2541" w:author="PR Preview" w:date="2024-01-01T00:00:00Z">
@@ -58399,7 +58441,15 @@
       </w:ins>
       <w:ins w:id="2541" w:author="PR Preview" w:date="2024-01-01T00:00:00Z">
         <w:r>
-          <w:t xml:space="preserve">visualization package</w:t>
+          <w:rPr>
+            <w:rStyle w:val="VerbatimChar"/>
+          </w:rPr>
+          <w:t xml:space="preserve">{usethis}</w:t>
+        </w:r>
+      </w:ins>
+      <w:ins w:id="2541" w:author="PR Preview" w:date="2024-01-01T00:00:00Z">
+        <w:r>
+          <w:t xml:space="preserve">, etc.)</w:t>
         </w:r>
       </w:ins>
     </w:p>
@@ -58416,7 +58466,7 @@
           <w:rPr>
             <w:rStyle w:val="VerbatimChar"/>
           </w:rPr>
-          <w:t xml:space="preserve">dplyr.tidyverse.org</w:t>
+          <w:t xml:space="preserve">ggplot2.tidyverse.org</w:t>
         </w:r>
       </w:ins>
       <w:ins w:id="2542" w:author="PR Preview" w:date="2024-01-01T00:00:00Z">
@@ -58439,7 +58489,7 @@
           <w:rPr>
             <w:rStyle w:val="VerbatimChar"/>
           </w:rPr>
-          <w:t xml:space="preserve">{dplyr}</w:t>
+          <w:t xml:space="preserve">{ggplot2}</w:t>
         </w:r>
       </w:ins>
       <w:ins w:id="2542" w:author="PR Preview" w:date="2024-01-01T00:00:00Z">
@@ -58449,7 +58499,7 @@
       </w:ins>
       <w:ins w:id="2542" w:author="PR Preview" w:date="2024-01-01T00:00:00Z">
         <w:r>
-          <w:t xml:space="preserve">data manipulation package</w:t>
+          <w:t xml:space="preserve">visualization package</w:t>
         </w:r>
       </w:ins>
     </w:p>
@@ -58466,7 +58516,7 @@
           <w:rPr>
             <w:rStyle w:val="VerbatimChar"/>
           </w:rPr>
-          <w:t xml:space="preserve">tidyr.tidyverse.org</w:t>
+          <w:t xml:space="preserve">dplyr.tidyverse.org</w:t>
         </w:r>
       </w:ins>
       <w:ins w:id="2543" w:author="PR Preview" w:date="2024-01-01T00:00:00Z">
@@ -58489,7 +58539,7 @@
           <w:rPr>
             <w:rStyle w:val="VerbatimChar"/>
           </w:rPr>
-          <w:t xml:space="preserve">{tidyr}</w:t>
+          <w:t xml:space="preserve">{dplyr}</w:t>
         </w:r>
       </w:ins>
       <w:ins w:id="2543" w:author="PR Preview" w:date="2024-01-01T00:00:00Z">
@@ -58499,7 +58549,7 @@
       </w:ins>
       <w:ins w:id="2543" w:author="PR Preview" w:date="2024-01-01T00:00:00Z">
         <w:r>
-          <w:t xml:space="preserve">data tidying package</w:t>
+          <w:t xml:space="preserve">data manipulation package</w:t>
         </w:r>
       </w:ins>
     </w:p>
@@ -58516,7 +58566,7 @@
           <w:rPr>
             <w:rStyle w:val="VerbatimChar"/>
           </w:rPr>
-          <w:t xml:space="preserve">purrr.tidyverse.org</w:t>
+          <w:t xml:space="preserve">tidyr.tidyverse.org</w:t>
         </w:r>
       </w:ins>
       <w:ins w:id="2544" w:author="PR Preview" w:date="2024-01-01T00:00:00Z">
@@ -58539,7 +58589,7 @@
           <w:rPr>
             <w:rStyle w:val="VerbatimChar"/>
           </w:rPr>
-          <w:t xml:space="preserve">{purrr}</w:t>
+          <w:t xml:space="preserve">{tidyr}</w:t>
         </w:r>
       </w:ins>
       <w:ins w:id="2544" w:author="PR Preview" w:date="2024-01-01T00:00:00Z">
@@ -58549,7 +58599,7 @@
       </w:ins>
       <w:ins w:id="2544" w:author="PR Preview" w:date="2024-01-01T00:00:00Z">
         <w:r>
-          <w:t xml:space="preserve">functional programming package</w:t>
+          <w:t xml:space="preserve">data tidying package</w:t>
         </w:r>
       </w:ins>
     </w:p>
@@ -58566,7 +58616,7 @@
           <w:rPr>
             <w:rStyle w:val="VerbatimChar"/>
           </w:rPr>
-          <w:t xml:space="preserve">readr.tidyverse.org</w:t>
+          <w:t xml:space="preserve">purrr.tidyverse.org</w:t>
         </w:r>
       </w:ins>
       <w:ins w:id="2545" w:author="PR Preview" w:date="2024-01-01T00:00:00Z">
@@ -58589,7 +58639,7 @@
           <w:rPr>
             <w:rStyle w:val="VerbatimChar"/>
           </w:rPr>
-          <w:t xml:space="preserve">{readr}</w:t>
+          <w:t xml:space="preserve">{purrr}</w:t>
         </w:r>
       </w:ins>
       <w:ins w:id="2545" w:author="PR Preview" w:date="2024-01-01T00:00:00Z">
@@ -58599,7 +58649,7 @@
       </w:ins>
       <w:ins w:id="2545" w:author="PR Preview" w:date="2024-01-01T00:00:00Z">
         <w:r>
-          <w:t xml:space="preserve">data reading package</w:t>
+          <w:t xml:space="preserve">functional programming package</w:t>
         </w:r>
       </w:ins>
     </w:p>
@@ -58616,7 +58666,7 @@
           <w:rPr>
             <w:rStyle w:val="VerbatimChar"/>
           </w:rPr>
-          <w:t xml:space="preserve">stringr.tidyverse.org</w:t>
+          <w:t xml:space="preserve">readr.tidyverse.org</w:t>
         </w:r>
       </w:ins>
       <w:ins w:id="2546" w:author="PR Preview" w:date="2024-01-01T00:00:00Z">
@@ -58639,7 +58689,7 @@
           <w:rPr>
             <w:rStyle w:val="VerbatimChar"/>
           </w:rPr>
-          <w:t xml:space="preserve">{stringr}</w:t>
+          <w:t xml:space="preserve">{readr}</w:t>
         </w:r>
       </w:ins>
       <w:ins w:id="2546" w:author="PR Preview" w:date="2024-01-01T00:00:00Z">
@@ -58649,7 +58699,7 @@
       </w:ins>
       <w:ins w:id="2546" w:author="PR Preview" w:date="2024-01-01T00:00:00Z">
         <w:r>
-          <w:t xml:space="preserve">string manipulation package</w:t>
+          <w:t xml:space="preserve">data reading package</w:t>
         </w:r>
       </w:ins>
     </w:p>
@@ -58666,7 +58716,7 @@
           <w:rPr>
             <w:rStyle w:val="VerbatimChar"/>
           </w:rPr>
-          <w:t xml:space="preserve">forcats.tidyverse.org</w:t>
+          <w:t xml:space="preserve">stringr.tidyverse.org</w:t>
         </w:r>
       </w:ins>
       <w:ins w:id="2547" w:author="PR Preview" w:date="2024-01-01T00:00:00Z">
@@ -58689,7 +58739,7 @@
           <w:rPr>
             <w:rStyle w:val="VerbatimChar"/>
           </w:rPr>
-          <w:t xml:space="preserve">{forcats}</w:t>
+          <w:t xml:space="preserve">{stringr}</w:t>
         </w:r>
       </w:ins>
       <w:ins w:id="2547" w:author="PR Preview" w:date="2024-01-01T00:00:00Z">
@@ -58699,6 +58749,56 @@
       </w:ins>
       <w:ins w:id="2547" w:author="PR Preview" w:date="2024-01-01T00:00:00Z">
         <w:r>
+          <w:t xml:space="preserve">string manipulation package</w:t>
+        </w:r>
+      </w:ins>
+    </w:p>
+    <w:p>
+      <w:pPr>
+        <w:pStyle w:val="Compact"/>
+        <w:numPr>
+          <w:ilvl w:val="0"/>
+          <w:numId w:val="1157"/>
+        </w:numPr>
+      </w:pPr>
+      <w:ins w:id="2548" w:author="PR Preview" w:date="2024-01-01T00:00:00Z">
+        <w:r>
+          <w:rPr>
+            <w:rStyle w:val="VerbatimChar"/>
+          </w:rPr>
+          <w:t xml:space="preserve">forcats.tidyverse.org</w:t>
+        </w:r>
+      </w:ins>
+      <w:ins w:id="2548" w:author="PR Preview" w:date="2024-01-01T00:00:00Z">
+        <w:r>
+          <w:t xml:space="preserve"> </w:t>
+        </w:r>
+      </w:ins>
+      <w:ins w:id="2548" w:author="PR Preview" w:date="2024-01-01T00:00:00Z">
+        <w:r>
+          <w:t xml:space="preserve">-</w:t>
+        </w:r>
+      </w:ins>
+      <w:ins w:id="2548" w:author="PR Preview" w:date="2024-01-01T00:00:00Z">
+        <w:r>
+          <w:t xml:space="preserve"> </w:t>
+        </w:r>
+      </w:ins>
+      <w:ins w:id="2548" w:author="PR Preview" w:date="2024-01-01T00:00:00Z">
+        <w:r>
+          <w:rPr>
+            <w:rStyle w:val="VerbatimChar"/>
+          </w:rPr>
+          <w:t xml:space="preserve">{forcats}</w:t>
+        </w:r>
+      </w:ins>
+      <w:ins w:id="2548" w:author="PR Preview" w:date="2024-01-01T00:00:00Z">
+        <w:r>
+          <w:t xml:space="preserve"> </w:t>
+        </w:r>
+      </w:ins>
+      <w:ins w:id="2548" w:author="PR Preview" w:date="2024-01-01T00:00:00Z">
+        <w:r>
           <w:t xml:space="preserve">categorical data package</w:t>
         </w:r>
       </w:ins>
@@ -58707,7 +58807,7 @@
       <w:pPr>
         <w:pStyle w:val="FirstParagraph"/>
       </w:pPr>
-      <w:ins w:id="2548" w:author="PR Preview" w:date="2024-01-01T00:00:00Z">
+      <w:ins w:id="2549" w:author="PR Preview" w:date="2024-01-01T00:00:00Z">
         <w:r>
           <w:rPr>
             <w:b/>
@@ -58725,39 +58825,12 @@
           <w:numId w:val="1158"/>
         </w:numPr>
       </w:pPr>
-      <w:ins w:id="2549" w:author="PR Preview" w:date="2024-01-01T00:00:00Z">
+      <w:ins w:id="2550" w:author="PR Preview" w:date="2024-01-01T00:00:00Z">
         <w:r>
           <w:rPr>
             <w:rStyle w:val="VerbatimChar"/>
           </w:rPr>
           <w:t xml:space="preserve">cran.r-project.org</w:t>
-        </w:r>
-      </w:ins>
-      <w:ins w:id="2549" w:author="PR Preview" w:date="2024-01-01T00:00:00Z">
-        <w:r>
-          <w:t xml:space="preserve"> </w:t>
-        </w:r>
-      </w:ins>
-      <w:ins w:id="2549" w:author="PR Preview" w:date="2024-01-01T00:00:00Z">
-        <w:r>
-          <w:t xml:space="preserve">- The Comprehensive R Archive Network</w:t>
-        </w:r>
-      </w:ins>
-    </w:p>
-    <w:p>
-      <w:pPr>
-        <w:pStyle w:val="Compact"/>
-        <w:numPr>
-          <w:ilvl w:val="0"/>
-          <w:numId w:val="1158"/>
-        </w:numPr>
-      </w:pPr>
-      <w:ins w:id="2550" w:author="PR Preview" w:date="2024-01-01T00:00:00Z">
-        <w:r>
-          <w:rPr>
-            <w:rStyle w:val="VerbatimChar"/>
-          </w:rPr>
-          <w:t xml:space="preserve">cloud.r-project.org</w:t>
         </w:r>
       </w:ins>
       <w:ins w:id="2550" w:author="PR Preview" w:date="2024-01-01T00:00:00Z">
@@ -58767,7 +58840,7 @@
       </w:ins>
       <w:ins w:id="2550" w:author="PR Preview" w:date="2024-01-01T00:00:00Z">
         <w:r>
-          <w:t xml:space="preserve">- CRAN mirror (cloud-based)</w:t>
+          <w:t xml:space="preserve">- The Comprehensive R Archive Network</w:t>
         </w:r>
       </w:ins>
     </w:p>
@@ -58784,7 +58857,7 @@
           <w:rPr>
             <w:rStyle w:val="VerbatimChar"/>
           </w:rPr>
-          <w:t xml:space="preserve">docs.ropensci.org</w:t>
+          <w:t xml:space="preserve">cloud.r-project.org</w:t>
         </w:r>
       </w:ins>
       <w:ins w:id="2551" w:author="PR Preview" w:date="2024-01-01T00:00:00Z">
@@ -58794,25 +58867,7 @@
       </w:ins>
       <w:ins w:id="2551" w:author="PR Preview" w:date="2024-01-01T00:00:00Z">
         <w:r>
-          <w:t xml:space="preserve">- rOpenSci package documentation (e.g.,</w:t>
-        </w:r>
-      </w:ins>
-      <w:ins w:id="2551" w:author="PR Preview" w:date="2024-01-01T00:00:00Z">
-        <w:r>
-          <w:t xml:space="preserve"> </w:t>
-        </w:r>
-      </w:ins>
-      <w:ins w:id="2551" w:author="PR Preview" w:date="2024-01-01T00:00:00Z">
-        <w:r>
-          <w:rPr>
-            <w:rStyle w:val="VerbatimChar"/>
-          </w:rPr>
-          <w:t xml:space="preserve">{targets}</w:t>
-        </w:r>
-      </w:ins>
-      <w:ins w:id="2551" w:author="PR Preview" w:date="2024-01-01T00:00:00Z">
-        <w:r>
-          <w:t xml:space="preserve">)</w:t>
+          <w:t xml:space="preserve">- CRAN mirror (cloud-based)</w:t>
         </w:r>
       </w:ins>
     </w:p>
@@ -58829,7 +58884,7 @@
           <w:rPr>
             <w:rStyle w:val="VerbatimChar"/>
           </w:rPr>
-          <w:t xml:space="preserve">rdatatable.gitlab.io</w:t>
+          <w:t xml:space="preserve">docs.ropensci.org</w:t>
         </w:r>
       </w:ins>
       <w:ins w:id="2552" w:author="PR Preview" w:date="2024-01-01T00:00:00Z">
@@ -58839,7 +58894,7 @@
       </w:ins>
       <w:ins w:id="2552" w:author="PR Preview" w:date="2024-01-01T00:00:00Z">
         <w:r>
-          <w:t xml:space="preserve">-</w:t>
+          <w:t xml:space="preserve">- rOpenSci package documentation (e.g.,</w:t>
         </w:r>
       </w:ins>
       <w:ins w:id="2552" w:author="PR Preview" w:date="2024-01-01T00:00:00Z">
@@ -58852,17 +58907,12 @@
           <w:rPr>
             <w:rStyle w:val="VerbatimChar"/>
           </w:rPr>
-          <w:t xml:space="preserve">{data.table}</w:t>
+          <w:t xml:space="preserve">{targets}</w:t>
         </w:r>
       </w:ins>
       <w:ins w:id="2552" w:author="PR Preview" w:date="2024-01-01T00:00:00Z">
         <w:r>
-          <w:t xml:space="preserve"> </w:t>
-        </w:r>
-      </w:ins>
-      <w:ins w:id="2552" w:author="PR Preview" w:date="2024-01-01T00:00:00Z">
-        <w:r>
-          <w:t xml:space="preserve">package documentation</w:t>
+          <w:t xml:space="preserve">)</w:t>
         </w:r>
       </w:ins>
     </w:p>
@@ -58879,7 +58929,7 @@
           <w:rPr>
             <w:rStyle w:val="VerbatimChar"/>
           </w:rPr>
-          <w:t xml:space="preserve">rstudio.github.io</w:t>
+          <w:t xml:space="preserve">rdatatable.gitlab.io</w:t>
         </w:r>
       </w:ins>
       <w:ins w:id="2553" w:author="PR Preview" w:date="2024-01-01T00:00:00Z">
@@ -58889,7 +58939,7 @@
       </w:ins>
       <w:ins w:id="2553" w:author="PR Preview" w:date="2024-01-01T00:00:00Z">
         <w:r>
-          <w:t xml:space="preserve">- RStudio-maintained packages (e.g.,</w:t>
+          <w:t xml:space="preserve">-</w:t>
         </w:r>
       </w:ins>
       <w:ins w:id="2553" w:author="PR Preview" w:date="2024-01-01T00:00:00Z">
@@ -58902,11 +58952,61 @@
           <w:rPr>
             <w:rStyle w:val="VerbatimChar"/>
           </w:rPr>
-          <w:t xml:space="preserve">{renv}</w:t>
+          <w:t xml:space="preserve">{data.table}</w:t>
         </w:r>
       </w:ins>
       <w:ins w:id="2553" w:author="PR Preview" w:date="2024-01-01T00:00:00Z">
         <w:r>
+          <w:t xml:space="preserve"> </w:t>
+        </w:r>
+      </w:ins>
+      <w:ins w:id="2553" w:author="PR Preview" w:date="2024-01-01T00:00:00Z">
+        <w:r>
+          <w:t xml:space="preserve">package documentation</w:t>
+        </w:r>
+      </w:ins>
+    </w:p>
+    <w:p>
+      <w:pPr>
+        <w:pStyle w:val="Compact"/>
+        <w:numPr>
+          <w:ilvl w:val="0"/>
+          <w:numId w:val="1158"/>
+        </w:numPr>
+      </w:pPr>
+      <w:ins w:id="2554" w:author="PR Preview" w:date="2024-01-01T00:00:00Z">
+        <w:r>
+          <w:rPr>
+            <w:rStyle w:val="VerbatimChar"/>
+          </w:rPr>
+          <w:t xml:space="preserve">rstudio.github.io</w:t>
+        </w:r>
+      </w:ins>
+      <w:ins w:id="2554" w:author="PR Preview" w:date="2024-01-01T00:00:00Z">
+        <w:r>
+          <w:t xml:space="preserve"> </w:t>
+        </w:r>
+      </w:ins>
+      <w:ins w:id="2554" w:author="PR Preview" w:date="2024-01-01T00:00:00Z">
+        <w:r>
+          <w:t xml:space="preserve">- RStudio-maintained packages (e.g.,</w:t>
+        </w:r>
+      </w:ins>
+      <w:ins w:id="2554" w:author="PR Preview" w:date="2024-01-01T00:00:00Z">
+        <w:r>
+          <w:t xml:space="preserve"> </w:t>
+        </w:r>
+      </w:ins>
+      <w:ins w:id="2554" w:author="PR Preview" w:date="2024-01-01T00:00:00Z">
+        <w:r>
+          <w:rPr>
+            <w:rStyle w:val="VerbatimChar"/>
+          </w:rPr>
+          <w:t xml:space="preserve">{renv}</w:t>
+        </w:r>
+      </w:ins>
+      <w:ins w:id="2554" w:author="PR Preview" w:date="2024-01-01T00:00:00Z">
+        <w:r>
           <w:t xml:space="preserve">)</w:t>
         </w:r>
       </w:ins>
@@ -58915,7 +59015,7 @@
       <w:pPr>
         <w:pStyle w:val="FirstParagraph"/>
       </w:pPr>
-      <w:ins w:id="2554" w:author="PR Preview" w:date="2024-01-01T00:00:00Z">
+      <w:ins w:id="2555" w:author="PR Preview" w:date="2024-01-01T00:00:00Z">
         <w:r>
           <w:rPr>
             <w:b/>
@@ -58933,62 +59033,12 @@
           <w:numId w:val="1159"/>
         </w:numPr>
       </w:pPr>
-      <w:ins w:id="2555" w:author="PR Preview" w:date="2024-01-01T00:00:00Z">
+      <w:ins w:id="2556" w:author="PR Preview" w:date="2024-01-01T00:00:00Z">
         <w:r>
           <w:rPr>
             <w:rStyle w:val="VerbatimChar"/>
           </w:rPr>
           <w:t xml:space="preserve">styler.r-lib.org</w:t>
-        </w:r>
-      </w:ins>
-      <w:ins w:id="2555" w:author="PR Preview" w:date="2024-01-01T00:00:00Z">
-        <w:r>
-          <w:t xml:space="preserve"> </w:t>
-        </w:r>
-      </w:ins>
-      <w:ins w:id="2555" w:author="PR Preview" w:date="2024-01-01T00:00:00Z">
-        <w:r>
-          <w:t xml:space="preserve">-</w:t>
-        </w:r>
-      </w:ins>
-      <w:ins w:id="2555" w:author="PR Preview" w:date="2024-01-01T00:00:00Z">
-        <w:r>
-          <w:t xml:space="preserve"> </w:t>
-        </w:r>
-      </w:ins>
-      <w:ins w:id="2555" w:author="PR Preview" w:date="2024-01-01T00:00:00Z">
-        <w:r>
-          <w:rPr>
-            <w:rStyle w:val="VerbatimChar"/>
-          </w:rPr>
-          <w:t xml:space="preserve">{styler}</w:t>
-        </w:r>
-      </w:ins>
-      <w:ins w:id="2555" w:author="PR Preview" w:date="2024-01-01T00:00:00Z">
-        <w:r>
-          <w:t xml:space="preserve"> </w:t>
-        </w:r>
-      </w:ins>
-      <w:ins w:id="2555" w:author="PR Preview" w:date="2024-01-01T00:00:00Z">
-        <w:r>
-          <w:t xml:space="preserve">code formatting package</w:t>
-        </w:r>
-      </w:ins>
-    </w:p>
-    <w:p>
-      <w:pPr>
-        <w:pStyle w:val="Compact"/>
-        <w:numPr>
-          <w:ilvl w:val="0"/>
-          <w:numId w:val="1159"/>
-        </w:numPr>
-      </w:pPr>
-      <w:ins w:id="2556" w:author="PR Preview" w:date="2024-01-01T00:00:00Z">
-        <w:r>
-          <w:rPr>
-            <w:rStyle w:val="VerbatimChar"/>
-          </w:rPr>
-          <w:t xml:space="preserve">lintr.r-lib.org</w:t>
         </w:r>
       </w:ins>
       <w:ins w:id="2556" w:author="PR Preview" w:date="2024-01-01T00:00:00Z">
@@ -59011,7 +59061,7 @@
           <w:rPr>
             <w:rStyle w:val="VerbatimChar"/>
           </w:rPr>
-          <w:t xml:space="preserve">{lintr}</w:t>
+          <w:t xml:space="preserve">{styler}</w:t>
         </w:r>
       </w:ins>
       <w:ins w:id="2556" w:author="PR Preview" w:date="2024-01-01T00:00:00Z">
@@ -59021,7 +59071,7 @@
       </w:ins>
       <w:ins w:id="2556" w:author="PR Preview" w:date="2024-01-01T00:00:00Z">
         <w:r>
-          <w:t xml:space="preserve">code linting package</w:t>
+          <w:t xml:space="preserve">code formatting package</w:t>
         </w:r>
       </w:ins>
     </w:p>
@@ -59038,7 +59088,7 @@
           <w:rPr>
             <w:rStyle w:val="VerbatimChar"/>
           </w:rPr>
-          <w:t xml:space="preserve">roxygen2.r-lib.org</w:t>
+          <w:t xml:space="preserve">lintr.r-lib.org</w:t>
         </w:r>
       </w:ins>
       <w:ins w:id="2557" w:author="PR Preview" w:date="2024-01-01T00:00:00Z">
@@ -59061,7 +59111,7 @@
           <w:rPr>
             <w:rStyle w:val="VerbatimChar"/>
           </w:rPr>
-          <w:t xml:space="preserve">{roxygen2}</w:t>
+          <w:t xml:space="preserve">{lintr}</w:t>
         </w:r>
       </w:ins>
       <w:ins w:id="2557" w:author="PR Preview" w:date="2024-01-01T00:00:00Z">
@@ -59071,7 +59121,7 @@
       </w:ins>
       <w:ins w:id="2557" w:author="PR Preview" w:date="2024-01-01T00:00:00Z">
         <w:r>
-          <w:t xml:space="preserve">documentation package</w:t>
+          <w:t xml:space="preserve">code linting package</w:t>
         </w:r>
       </w:ins>
     </w:p>
@@ -59088,7 +59138,7 @@
           <w:rPr>
             <w:rStyle w:val="VerbatimChar"/>
           </w:rPr>
-          <w:t xml:space="preserve">style.tidyverse.org</w:t>
+          <w:t xml:space="preserve">roxygen2.r-lib.org</w:t>
         </w:r>
       </w:ins>
       <w:ins w:id="2558" w:author="PR Preview" w:date="2024-01-01T00:00:00Z">
@@ -59098,6 +59148,56 @@
       </w:ins>
       <w:ins w:id="2558" w:author="PR Preview" w:date="2024-01-01T00:00:00Z">
         <w:r>
+          <w:t xml:space="preserve">-</w:t>
+        </w:r>
+      </w:ins>
+      <w:ins w:id="2558" w:author="PR Preview" w:date="2024-01-01T00:00:00Z">
+        <w:r>
+          <w:t xml:space="preserve"> </w:t>
+        </w:r>
+      </w:ins>
+      <w:ins w:id="2558" w:author="PR Preview" w:date="2024-01-01T00:00:00Z">
+        <w:r>
+          <w:rPr>
+            <w:rStyle w:val="VerbatimChar"/>
+          </w:rPr>
+          <w:t xml:space="preserve">{roxygen2}</w:t>
+        </w:r>
+      </w:ins>
+      <w:ins w:id="2558" w:author="PR Preview" w:date="2024-01-01T00:00:00Z">
+        <w:r>
+          <w:t xml:space="preserve"> </w:t>
+        </w:r>
+      </w:ins>
+      <w:ins w:id="2558" w:author="PR Preview" w:date="2024-01-01T00:00:00Z">
+        <w:r>
+          <w:t xml:space="preserve">documentation package</w:t>
+        </w:r>
+      </w:ins>
+    </w:p>
+    <w:p>
+      <w:pPr>
+        <w:pStyle w:val="Compact"/>
+        <w:numPr>
+          <w:ilvl w:val="0"/>
+          <w:numId w:val="1159"/>
+        </w:numPr>
+      </w:pPr>
+      <w:ins w:id="2559" w:author="PR Preview" w:date="2024-01-01T00:00:00Z">
+        <w:r>
+          <w:rPr>
+            <w:rStyle w:val="VerbatimChar"/>
+          </w:rPr>
+          <w:t xml:space="preserve">style.tidyverse.org</w:t>
+        </w:r>
+      </w:ins>
+      <w:ins w:id="2559" w:author="PR Preview" w:date="2024-01-01T00:00:00Z">
+        <w:r>
+          <w:t xml:space="preserve"> </w:t>
+        </w:r>
+      </w:ins>
+      <w:ins w:id="2559" w:author="PR Preview" w:date="2024-01-01T00:00:00Z">
+        <w:r>
           <w:t xml:space="preserve">- Tidyverse style guide</w:t>
         </w:r>
       </w:ins>
@@ -59106,7 +59206,7 @@
       <w:pPr>
         <w:pStyle w:val="FirstParagraph"/>
       </w:pPr>
-      <w:ins w:id="2559" w:author="PR Preview" w:date="2024-01-01T00:00:00Z">
+      <w:ins w:id="2560" w:author="PR Preview" w:date="2024-01-01T00:00:00Z">
         <w:r>
           <w:rPr>
             <w:b/>
@@ -59124,39 +59224,12 @@
           <w:numId w:val="1160"/>
         </w:numPr>
       </w:pPr>
-      <w:ins w:id="2560" w:author="PR Preview" w:date="2024-01-01T00:00:00Z">
+      <w:ins w:id="2561" w:author="PR Preview" w:date="2024-01-01T00:00:00Z">
         <w:r>
           <w:rPr>
             <w:rStyle w:val="VerbatimChar"/>
           </w:rPr>
           <w:t xml:space="preserve">en.wikipedia.org</w:t>
-        </w:r>
-      </w:ins>
-      <w:ins w:id="2560" w:author="PR Preview" w:date="2024-01-01T00:00:00Z">
-        <w:r>
-          <w:t xml:space="preserve"> </w:t>
-        </w:r>
-      </w:ins>
-      <w:ins w:id="2560" w:author="PR Preview" w:date="2024-01-01T00:00:00Z">
-        <w:r>
-          <w:t xml:space="preserve">- General reference and technical documentation</w:t>
-        </w:r>
-      </w:ins>
-    </w:p>
-    <w:p>
-      <w:pPr>
-        <w:pStyle w:val="Compact"/>
-        <w:numPr>
-          <w:ilvl w:val="0"/>
-          <w:numId w:val="1160"/>
-        </w:numPr>
-      </w:pPr>
-      <w:ins w:id="2561" w:author="PR Preview" w:date="2024-01-01T00:00:00Z">
-        <w:r>
-          <w:rPr>
-            <w:rStyle w:val="VerbatimChar"/>
-          </w:rPr>
-          <w:t xml:space="preserve">r-project.org</w:t>
         </w:r>
       </w:ins>
       <w:ins w:id="2561" w:author="PR Preview" w:date="2024-01-01T00:00:00Z">
@@ -59166,7 +59239,7 @@
       </w:ins>
       <w:ins w:id="2561" w:author="PR Preview" w:date="2024-01-01T00:00:00Z">
         <w:r>
-          <w:t xml:space="preserve">- Official R project website</w:t>
+          <w:t xml:space="preserve">- General reference and technical documentation</w:t>
         </w:r>
       </w:ins>
     </w:p>
@@ -59183,7 +59256,7 @@
           <w:rPr>
             <w:rStyle w:val="VerbatimChar"/>
           </w:rPr>
-          <w:t xml:space="preserve">quarto.org</w:t>
+          <w:t xml:space="preserve">r-project.org</w:t>
         </w:r>
       </w:ins>
       <w:ins w:id="2562" w:author="PR Preview" w:date="2024-01-01T00:00:00Z">
@@ -59193,7 +59266,7 @@
       </w:ins>
       <w:ins w:id="2562" w:author="PR Preview" w:date="2024-01-01T00:00:00Z">
         <w:r>
-          <w:t xml:space="preserve">- Quarto publishing system documentation</w:t>
+          <w:t xml:space="preserve">- Official R project website</w:t>
         </w:r>
       </w:ins>
     </w:p>
@@ -59210,7 +59283,7 @@
           <w:rPr>
             <w:rStyle w:val="VerbatimChar"/>
           </w:rPr>
-          <w:t xml:space="preserve">pandoc.org</w:t>
+          <w:t xml:space="preserve">quarto.org</w:t>
         </w:r>
       </w:ins>
       <w:ins w:id="2563" w:author="PR Preview" w:date="2024-01-01T00:00:00Z">
@@ -59220,6 +59293,33 @@
       </w:ins>
       <w:ins w:id="2563" w:author="PR Preview" w:date="2024-01-01T00:00:00Z">
         <w:r>
+          <w:t xml:space="preserve">- Quarto publishing system documentation</w:t>
+        </w:r>
+      </w:ins>
+    </w:p>
+    <w:p>
+      <w:pPr>
+        <w:pStyle w:val="Compact"/>
+        <w:numPr>
+          <w:ilvl w:val="0"/>
+          <w:numId w:val="1160"/>
+        </w:numPr>
+      </w:pPr>
+      <w:ins w:id="2564" w:author="PR Preview" w:date="2024-01-01T00:00:00Z">
+        <w:r>
+          <w:rPr>
+            <w:rStyle w:val="VerbatimChar"/>
+          </w:rPr>
+          <w:t xml:space="preserve">pandoc.org</w:t>
+        </w:r>
+      </w:ins>
+      <w:ins w:id="2564" w:author="PR Preview" w:date="2024-01-01T00:00:00Z">
+        <w:r>
+          <w:t xml:space="preserve"> </w:t>
+        </w:r>
+      </w:ins>
+      <w:ins w:id="2564" w:author="PR Preview" w:date="2024-01-01T00:00:00Z">
+        <w:r>
           <w:t xml:space="preserve">- Pandoc document converter documentation</w:t>
         </w:r>
       </w:ins>
@@ -59228,7 +59328,7 @@
       <w:pPr>
         <w:pStyle w:val="FirstParagraph"/>
       </w:pPr>
-      <w:ins w:id="2564" w:author="PR Preview" w:date="2024-01-01T00:00:00Z">
+      <w:ins w:id="2565" w:author="PR Preview" w:date="2024-01-01T00:00:00Z">
         <w:r>
           <w:rPr>
             <w:b/>
@@ -59246,39 +59346,12 @@
           <w:numId w:val="1161"/>
         </w:numPr>
       </w:pPr>
-      <w:ins w:id="2565" w:author="PR Preview" w:date="2024-01-01T00:00:00Z">
+      <w:ins w:id="2566" w:author="PR Preview" w:date="2024-01-01T00:00:00Z">
         <w:r>
           <w:rPr>
             <w:rStyle w:val="VerbatimChar"/>
           </w:rPr>
           <w:t xml:space="preserve">github.com/tidyverse/*</w:t>
-        </w:r>
-      </w:ins>
-      <w:ins w:id="2565" w:author="PR Preview" w:date="2024-01-01T00:00:00Z">
-        <w:r>
-          <w:t xml:space="preserve"> </w:t>
-        </w:r>
-      </w:ins>
-      <w:ins w:id="2565" w:author="PR Preview" w:date="2024-01-01T00:00:00Z">
-        <w:r>
-          <w:t xml:space="preserve">- Tidyverse package source code</w:t>
-        </w:r>
-      </w:ins>
-    </w:p>
-    <w:p>
-      <w:pPr>
-        <w:pStyle w:val="Compact"/>
-        <w:numPr>
-          <w:ilvl w:val="0"/>
-          <w:numId w:val="1161"/>
-        </w:numPr>
-      </w:pPr>
-      <w:ins w:id="2566" w:author="PR Preview" w:date="2024-01-01T00:00:00Z">
-        <w:r>
-          <w:rPr>
-            <w:rStyle w:val="VerbatimChar"/>
-          </w:rPr>
-          <w:t xml:space="preserve">github.com/r-lib/*</w:t>
         </w:r>
       </w:ins>
       <w:ins w:id="2566" w:author="PR Preview" w:date="2024-01-01T00:00:00Z">
@@ -59288,7 +59361,7 @@
       </w:ins>
       <w:ins w:id="2566" w:author="PR Preview" w:date="2024-01-01T00:00:00Z">
         <w:r>
-          <w:t xml:space="preserve">- R-lib package source code</w:t>
+          <w:t xml:space="preserve">- Tidyverse package source code</w:t>
         </w:r>
       </w:ins>
     </w:p>
@@ -59305,7 +59378,7 @@
           <w:rPr>
             <w:rStyle w:val="VerbatimChar"/>
           </w:rPr>
-          <w:t xml:space="preserve">github.com/rstudio/*</w:t>
+          <w:t xml:space="preserve">github.com/r-lib/*</w:t>
         </w:r>
       </w:ins>
       <w:ins w:id="2567" w:author="PR Preview" w:date="2024-01-01T00:00:00Z">
@@ -59315,7 +59388,7 @@
       </w:ins>
       <w:ins w:id="2567" w:author="PR Preview" w:date="2024-01-01T00:00:00Z">
         <w:r>
-          <w:t xml:space="preserve">- RStudio package source code</w:t>
+          <w:t xml:space="preserve">- R-lib package source code</w:t>
         </w:r>
       </w:ins>
     </w:p>
@@ -59332,7 +59405,7 @@
           <w:rPr>
             <w:rStyle w:val="VerbatimChar"/>
           </w:rPr>
-          <w:t xml:space="preserve">github.com/ropensci/*</w:t>
+          <w:t xml:space="preserve">github.com/rstudio/*</w:t>
         </w:r>
       </w:ins>
       <w:ins w:id="2568" w:author="PR Preview" w:date="2024-01-01T00:00:00Z">
@@ -59341,6 +59414,33 @@
         </w:r>
       </w:ins>
       <w:ins w:id="2568" w:author="PR Preview" w:date="2024-01-01T00:00:00Z">
+        <w:r>
+          <w:t xml:space="preserve">- RStudio package source code</w:t>
+        </w:r>
+      </w:ins>
+    </w:p>
+    <w:p>
+      <w:pPr>
+        <w:pStyle w:val="Compact"/>
+        <w:numPr>
+          <w:ilvl w:val="0"/>
+          <w:numId w:val="1161"/>
+        </w:numPr>
+      </w:pPr>
+      <w:ins w:id="2569" w:author="PR Preview" w:date="2024-01-01T00:00:00Z">
+        <w:r>
+          <w:rPr>
+            <w:rStyle w:val="VerbatimChar"/>
+          </w:rPr>
+          <w:t xml:space="preserve">github.com/ropensci/*</w:t>
+        </w:r>
+      </w:ins>
+      <w:ins w:id="2569" w:author="PR Preview" w:date="2024-01-01T00:00:00Z">
+        <w:r>
+          <w:t xml:space="preserve"> </w:t>
+        </w:r>
+      </w:ins>
+      <w:ins w:id="2569" w:author="PR Preview" w:date="2024-01-01T00:00:00Z">
         <w:r>
           <w:t xml:space="preserve">- rOpenSci package source code</w:t>
         </w:r>
@@ -59519,7 +59619,7 @@
       <w:pPr>
         <w:pStyle w:val="BodyText"/>
       </w:pPr>
-      <w:ins w:id="2569" w:author="PR Preview" w:date="2024-01-01T00:00:00Z">
+      <w:ins w:id="2570" w:author="PR Preview" w:date="2024-01-01T00:00:00Z">
         <w:r>
           <w:t xml:space="preserve"> </w:t>
         </w:r>
@@ -66746,41 +66846,13 @@
           <w:numId w:val="1215"/>
         </w:numPr>
       </w:pPr>
-      <w:ins w:id="1907" w:author="PR Preview" w:date="2024-01-01T00:00:00Z">
+      <w:ins w:id="1908" w:author="PR Preview" w:date="2024-01-01T00:00:00Z">
         <w:r>
           <w:rPr>
             <w:b/>
             <w:bCs/>
           </w:rPr>
           <w:t xml:space="preserve">Branch:</w:t>
-        </w:r>
-      </w:ins>
-      <w:ins w:id="1907" w:author="PR Preview" w:date="2024-01-01T00:00:00Z">
-        <w:r>
-          <w:t xml:space="preserve"> </w:t>
-        </w:r>
-      </w:ins>
-      <w:ins w:id="1907" w:author="PR Preview" w:date="2024-01-01T00:00:00Z">
-        <w:r>
-          <w:t xml:space="preserve">HEAD</w:t>
-        </w:r>
-      </w:ins>
-    </w:p>
-    <w:p>
-      <w:pPr>
-        <w:pStyle w:val="Compact"/>
-        <w:numPr>
-          <w:ilvl w:val="0"/>
-          <w:numId w:val="1215"/>
-        </w:numPr>
-      </w:pPr>
-      <w:ins w:id="1908" w:author="PR Preview" w:date="2024-01-01T00:00:00Z">
-        <w:r>
-          <w:rPr>
-            <w:b/>
-            <w:bCs/>
-          </w:rPr>
-          <w:t xml:space="preserve">Commit:</w:t>
         </w:r>
       </w:ins>
       <w:ins w:id="1908" w:author="PR Preview" w:date="2024-01-01T00:00:00Z">
@@ -66790,7 +66862,7 @@
       </w:ins>
       <w:ins w:id="1908" w:author="PR Preview" w:date="2024-01-01T00:00:00Z">
         <w:r>
-          <w:t xml:space="preserve">14543e7</w:t>
+          <w:t xml:space="preserve">HEAD</w:t>
         </w:r>
       </w:ins>
     </w:p>
@@ -66808,7 +66880,7 @@
             <w:b/>
             <w:bCs/>
           </w:rPr>
-          <w:t xml:space="preserve">Full commit hash:</w:t>
+          <w:t xml:space="preserve">Commit:</w:t>
         </w:r>
       </w:ins>
       <w:ins w:id="1909" w:author="PR Preview" w:date="2024-01-01T00:00:00Z">
@@ -66818,7 +66890,7 @@
       </w:ins>
       <w:ins w:id="1909" w:author="PR Preview" w:date="2024-01-01T00:00:00Z">
         <w:r>
-          <w:t xml:space="preserve">14543e76e089ef952fbb477570c990b0832f31cf</w:t>
+          <w:t xml:space="preserve">282f455</w:t>
         </w:r>
       </w:ins>
     </w:p>
@@ -66836,7 +66908,7 @@
             <w:b/>
             <w:bCs/>
           </w:rPr>
-          <w:t xml:space="preserve">Commit date:</w:t>
+          <w:t xml:space="preserve">Full commit hash:</w:t>
         </w:r>
       </w:ins>
       <w:ins w:id="1910" w:author="PR Preview" w:date="2024-01-01T00:00:00Z">
@@ -66846,7 +66918,35 @@
       </w:ins>
       <w:ins w:id="1910" w:author="PR Preview" w:date="2024-01-01T00:00:00Z">
         <w:r>
-          <w:t xml:space="preserve">2026-01-15 19:15:13 +0000</w:t>
+          <w:t xml:space="preserve">282f455a2a23a46a2d56a1d66fb384d55943d056</w:t>
+        </w:r>
+      </w:ins>
+    </w:p>
+    <w:p>
+      <w:pPr>
+        <w:pStyle w:val="Compact"/>
+        <w:numPr>
+          <w:ilvl w:val="0"/>
+          <w:numId w:val="1215"/>
+        </w:numPr>
+      </w:pPr>
+      <w:ins w:id="1911" w:author="PR Preview" w:date="2024-01-01T00:00:00Z">
+        <w:r>
+          <w:rPr>
+            <w:b/>
+            <w:bCs/>
+          </w:rPr>
+          <w:t xml:space="preserve">Commit date:</w:t>
+        </w:r>
+      </w:ins>
+      <w:ins w:id="1911" w:author="PR Preview" w:date="2024-01-01T00:00:00Z">
+        <w:r>
+          <w:t xml:space="preserve"> </w:t>
+        </w:r>
+      </w:ins>
+      <w:ins w:id="1911" w:author="PR Preview" w:date="2024-01-01T00:00:00Z">
+        <w:r>
+          <w:t xml:space="preserve">2026-01-15 12:44:30 -0800</w:t>
         </w:r>
       </w:ins>
     </w:p>

</xml_diff>